<commit_message>
Use case in UserStory.docx hinzugefügt
</commit_message>
<xml_diff>
--- a/User Story.docx
+++ b/User Story.docx
@@ -5,17 +5,574 @@
     <w:p>
       <w:pPr>
         <w:pStyle w:val="Normal"/>
+        <w:spacing w:lineRule="auto" w:line="259" w:before="0" w:after="158"/>
+        <w:contextualSpacing/>
+        <w:rPr>
+          <w:b/>
+          <w:bCs/>
+        </w:rPr>
+      </w:pPr>
+      <w:r>
+        <w:rPr>
+          <w:b/>
+          <w:bCs/>
+        </w:rPr>
+        <w:t>Spieler 1</w:t>
+      </w:r>
+    </w:p>
+    <w:p>
+      <w:pPr>
+        <w:pStyle w:val="Normal"/>
+        <w:numPr>
+          <w:ilvl w:val="0"/>
+          <w:numId w:val="1"/>
+        </w:numPr>
+        <w:spacing w:lineRule="auto" w:line="259" w:before="0" w:after="158"/>
+        <w:contextualSpacing/>
         <w:rPr/>
       </w:pPr>
       <w:r>
         <w:rPr/>
-        <w:t>User Story</w:t>
+        <w:t>öffnet die App</w:t>
+      </w:r>
+    </w:p>
+    <w:p>
+      <w:pPr>
+        <w:pStyle w:val="Normal"/>
+        <w:numPr>
+          <w:ilvl w:val="0"/>
+          <w:numId w:val="1"/>
+        </w:numPr>
+        <w:spacing w:lineRule="auto" w:line="259" w:before="0" w:after="158"/>
+        <w:contextualSpacing/>
+        <w:rPr/>
+      </w:pPr>
+      <w:r>
+        <w:rPr/>
+        <w:t>Wählt 'Spiel starten'</w:t>
+      </w:r>
+    </w:p>
+    <w:p>
+      <w:pPr>
+        <w:pStyle w:val="Normal"/>
+        <w:numPr>
+          <w:ilvl w:val="0"/>
+          <w:numId w:val="1"/>
+        </w:numPr>
+        <w:spacing w:lineRule="auto" w:line="259" w:before="0" w:after="158"/>
+        <w:contextualSpacing/>
+        <w:rPr/>
+      </w:pPr>
+      <w:r>
+        <w:rPr/>
+        <w:t>Gibt Maximalanzahl an Spielern an → Spiel wird erstellt</w:t>
+      </w:r>
+    </w:p>
+    <w:p>
+      <w:pPr>
+        <w:pStyle w:val="Normal"/>
+        <w:numPr>
+          <w:ilvl w:val="0"/>
+          <w:numId w:val="1"/>
+        </w:numPr>
+        <w:spacing w:lineRule="auto" w:line="259" w:before="0" w:after="158"/>
+        <w:contextualSpacing/>
+        <w:rPr>
+          <w:b/>
+          <w:bCs/>
+        </w:rPr>
+      </w:pPr>
+      <w:r>
+        <w:rPr/>
+        <w:t>teilbarer Link wird erstellt (optional)</w:t>
+        <w:br/>
+        <w:br/>
+      </w:r>
+      <w:r>
+        <w:rPr>
+          <w:b/>
+          <w:bCs/>
+        </w:rPr>
+        <w:t>Spieler 2</w:t>
+      </w:r>
+    </w:p>
+    <w:p>
+      <w:pPr>
+        <w:pStyle w:val="Normal"/>
+        <w:numPr>
+          <w:ilvl w:val="0"/>
+          <w:numId w:val="1"/>
+        </w:numPr>
+        <w:spacing w:lineRule="auto" w:line="259" w:before="0" w:after="158"/>
+        <w:contextualSpacing/>
+        <w:rPr>
+          <w:b w:val="false"/>
+          <w:bCs w:val="false"/>
+        </w:rPr>
+      </w:pPr>
+      <w:r>
+        <w:rPr>
+          <w:b w:val="false"/>
+          <w:bCs w:val="false"/>
+        </w:rPr>
+        <w:t>öffnet die App</w:t>
+      </w:r>
+    </w:p>
+    <w:p>
+      <w:pPr>
+        <w:pStyle w:val="Normal"/>
+        <w:numPr>
+          <w:ilvl w:val="0"/>
+          <w:numId w:val="1"/>
+        </w:numPr>
+        <w:spacing w:lineRule="auto" w:line="259" w:before="0" w:after="158"/>
+        <w:contextualSpacing/>
+        <w:rPr>
+          <w:b w:val="false"/>
+          <w:bCs w:val="false"/>
+        </w:rPr>
+      </w:pPr>
+      <w:r>
+        <w:rPr>
+          <w:b w:val="false"/>
+          <w:bCs w:val="false"/>
+        </w:rPr>
+        <w:t>Wählt 'Spiel beitreten'</w:t>
+      </w:r>
+    </w:p>
+    <w:p>
+      <w:pPr>
+        <w:pStyle w:val="Normal"/>
+        <w:numPr>
+          <w:ilvl w:val="0"/>
+          <w:numId w:val="1"/>
+        </w:numPr>
+        <w:spacing w:lineRule="auto" w:line="259" w:before="0" w:after="158"/>
+        <w:contextualSpacing/>
+        <w:rPr>
+          <w:b/>
+          <w:bCs/>
+          <w:i w:val="false"/>
+          <w:iCs w:val="false"/>
+        </w:rPr>
+      </w:pPr>
+      <w:r>
+        <w:rPr>
+          <w:b w:val="false"/>
+          <w:bCs w:val="false"/>
+        </w:rPr>
+        <w:t xml:space="preserve">Wählt das Spiel von </w:t>
+      </w:r>
+      <w:r>
+        <w:rPr>
+          <w:b w:val="false"/>
+          <w:bCs w:val="false"/>
+          <w:i/>
+          <w:iCs/>
+        </w:rPr>
+        <w:t xml:space="preserve">Spieler 1 </w:t>
+      </w:r>
+      <w:r>
+        <w:rPr>
+          <w:b w:val="false"/>
+          <w:bCs w:val="false"/>
+          <w:i w:val="false"/>
+          <w:iCs w:val="false"/>
+        </w:rPr>
+        <w:br/>
+        <w:br/>
+      </w:r>
+      <w:r>
+        <w:rPr>
+          <w:b/>
+          <w:bCs/>
+          <w:i w:val="false"/>
+          <w:iCs w:val="false"/>
+        </w:rPr>
+        <w:t>Alle Spieler</w:t>
+      </w:r>
+    </w:p>
+    <w:p>
+      <w:pPr>
+        <w:pStyle w:val="Normal"/>
+        <w:numPr>
+          <w:ilvl w:val="0"/>
+          <w:numId w:val="1"/>
+        </w:numPr>
+        <w:spacing w:lineRule="auto" w:line="259" w:before="0" w:after="158"/>
+        <w:contextualSpacing/>
+        <w:rPr>
+          <w:b w:val="false"/>
+          <w:bCs w:val="false"/>
+          <w:i w:val="false"/>
+          <w:iCs w:val="false"/>
+        </w:rPr>
+      </w:pPr>
+      <w:r>
+        <w:rPr>
+          <w:b w:val="false"/>
+          <w:bCs w:val="false"/>
+          <w:i w:val="false"/>
+          <w:iCs w:val="false"/>
+        </w:rPr>
+        <w:t>Spiel startet</w:t>
+      </w:r>
+    </w:p>
+    <w:p>
+      <w:pPr>
+        <w:pStyle w:val="Normal"/>
+        <w:numPr>
+          <w:ilvl w:val="0"/>
+          <w:numId w:val="1"/>
+        </w:numPr>
+        <w:spacing w:lineRule="auto" w:line="259" w:before="0" w:after="158"/>
+        <w:contextualSpacing/>
+        <w:rPr>
+          <w:b w:val="false"/>
+          <w:bCs w:val="false"/>
+          <w:i w:val="false"/>
+          <w:iCs w:val="false"/>
+        </w:rPr>
+      </w:pPr>
+      <w:r>
+        <w:rPr>
+          <w:b w:val="false"/>
+          <w:bCs w:val="false"/>
+          <w:i w:val="false"/>
+          <w:iCs w:val="false"/>
+        </w:rPr>
+        <w:t>eigene Identität mit Regelerläuterung wird angezeigt</w:t>
+      </w:r>
+    </w:p>
+    <w:p>
+      <w:pPr>
+        <w:pStyle w:val="Normal"/>
+        <w:numPr>
+          <w:ilvl w:val="0"/>
+          <w:numId w:val="1"/>
+        </w:numPr>
+        <w:spacing w:lineRule="auto" w:line="259" w:before="0" w:after="158"/>
+        <w:contextualSpacing/>
+        <w:rPr>
+          <w:b w:val="false"/>
+          <w:bCs w:val="false"/>
+          <w:i w:val="false"/>
+          <w:iCs w:val="false"/>
+        </w:rPr>
+      </w:pPr>
+      <w:r>
+        <w:rPr>
+          <w:b w:val="false"/>
+          <w:bCs w:val="false"/>
+          <w:i w:val="false"/>
+          <w:iCs w:val="false"/>
+        </w:rPr>
+        <w:t>Spielerübersicht wird angezeigt</w:t>
+      </w:r>
+    </w:p>
+    <w:p>
+      <w:pPr>
+        <w:pStyle w:val="Normal"/>
+        <w:numPr>
+          <w:ilvl w:val="0"/>
+          <w:numId w:val="1"/>
+        </w:numPr>
+        <w:spacing w:lineRule="auto" w:line="259" w:before="0" w:after="158"/>
+        <w:contextualSpacing/>
+        <w:rPr>
+          <w:b w:val="false"/>
+          <w:bCs w:val="false"/>
+          <w:i w:val="false"/>
+          <w:iCs w:val="false"/>
+        </w:rPr>
+      </w:pPr>
+      <w:r>
+        <w:rPr>
+          <w:b w:val="false"/>
+          <w:bCs w:val="false"/>
+          <w:i w:val="false"/>
+          <w:iCs w:val="false"/>
+        </w:rPr>
+        <w:t>Spielleiter startet Nachtphase</w:t>
+      </w:r>
+    </w:p>
+    <w:p>
+      <w:pPr>
+        <w:pStyle w:val="Normal"/>
+        <w:numPr>
+          <w:ilvl w:val="0"/>
+          <w:numId w:val="1"/>
+        </w:numPr>
+        <w:spacing w:lineRule="auto" w:line="259" w:before="0" w:after="158"/>
+        <w:contextualSpacing/>
+        <w:rPr>
+          <w:b w:val="false"/>
+          <w:bCs w:val="false"/>
+          <w:i w:val="false"/>
+          <w:iCs w:val="false"/>
+        </w:rPr>
+      </w:pPr>
+      <w:r>
+        <w:rPr>
+          <w:b w:val="false"/>
+          <w:bCs w:val="false"/>
+          <w:i w:val="false"/>
+          <w:iCs w:val="false"/>
+        </w:rPr>
+        <w:t xml:space="preserve">Nachtphase wird durchlaufen </w:t>
+      </w:r>
+      <w:r>
+        <w:rPr>
+          <w:b w:val="false"/>
+          <w:bCs w:val="false"/>
+          <w:i w:val="false"/>
+          <w:iCs w:val="false"/>
+        </w:rPr>
+        <w:t>(Spielleiter sieht Reihenfolge)</w:t>
+      </w:r>
+    </w:p>
+    <w:p>
+      <w:pPr>
+        <w:pStyle w:val="Normal"/>
+        <w:numPr>
+          <w:ilvl w:val="0"/>
+          <w:numId w:val="1"/>
+        </w:numPr>
+        <w:spacing w:lineRule="auto" w:line="259" w:before="0" w:after="158"/>
+        <w:contextualSpacing/>
+        <w:rPr>
+          <w:b w:val="false"/>
+          <w:bCs w:val="false"/>
+          <w:i w:val="false"/>
+          <w:iCs w:val="false"/>
+        </w:rPr>
+      </w:pPr>
+      <w:r>
+        <w:rPr>
+          <w:b w:val="false"/>
+          <w:bCs w:val="false"/>
+          <w:i w:val="false"/>
+          <w:iCs w:val="false"/>
+        </w:rPr>
+        <w:t xml:space="preserve">einzelne Rollen werden </w:t>
+      </w:r>
+      <w:r>
+        <w:rPr>
+          <w:b w:val="false"/>
+          <w:bCs w:val="false"/>
+          <w:i w:val="false"/>
+          <w:iCs w:val="false"/>
+        </w:rPr>
+        <w:t xml:space="preserve">nacheinander </w:t>
+      </w:r>
+      <w:r>
+        <w:rPr>
+          <w:b w:val="false"/>
+          <w:bCs w:val="false"/>
+          <w:i w:val="false"/>
+          <w:iCs w:val="false"/>
+        </w:rPr>
+        <w:t>aufgerufen</w:t>
+      </w:r>
+    </w:p>
+    <w:p>
+      <w:pPr>
+        <w:pStyle w:val="Normal"/>
+        <w:numPr>
+          <w:ilvl w:val="0"/>
+          <w:numId w:val="1"/>
+        </w:numPr>
+        <w:spacing w:lineRule="auto" w:line="259" w:before="0" w:after="158"/>
+        <w:contextualSpacing/>
+        <w:rPr>
+          <w:b w:val="false"/>
+          <w:bCs w:val="false"/>
+          <w:i w:val="false"/>
+          <w:iCs w:val="false"/>
+        </w:rPr>
+      </w:pPr>
+      <w:r>
+        <w:rPr>
+          <w:b w:val="false"/>
+          <w:bCs w:val="false"/>
+          <w:i w:val="false"/>
+          <w:iCs w:val="false"/>
+        </w:rPr>
+        <w:t>evtl. Möglichkeit zum Vermerken der Auswahl für den Spielleiter</w:t>
+      </w:r>
+    </w:p>
+    <w:p>
+      <w:pPr>
+        <w:pStyle w:val="Normal"/>
+        <w:numPr>
+          <w:ilvl w:val="0"/>
+          <w:numId w:val="1"/>
+        </w:numPr>
+        <w:spacing w:lineRule="auto" w:line="259" w:before="0" w:after="158"/>
+        <w:contextualSpacing/>
+        <w:rPr>
+          <w:b w:val="false"/>
+          <w:bCs w:val="false"/>
+          <w:i w:val="false"/>
+          <w:iCs w:val="false"/>
+        </w:rPr>
+      </w:pPr>
+      <w:r>
+        <w:rPr>
+          <w:b w:val="false"/>
+          <w:bCs w:val="false"/>
+          <w:i w:val="false"/>
+          <w:iCs w:val="false"/>
+        </w:rPr>
+        <w:t>Spielleiter gibt gewonnene Informationen digital frei (optional)</w:t>
+      </w:r>
+    </w:p>
+    <w:p>
+      <w:pPr>
+        <w:pStyle w:val="Normal"/>
+        <w:numPr>
+          <w:ilvl w:val="0"/>
+          <w:numId w:val="1"/>
+        </w:numPr>
+        <w:spacing w:lineRule="auto" w:line="259" w:before="0" w:after="158"/>
+        <w:contextualSpacing/>
+        <w:rPr>
+          <w:b w:val="false"/>
+          <w:bCs w:val="false"/>
+          <w:i w:val="false"/>
+          <w:iCs w:val="false"/>
+        </w:rPr>
+      </w:pPr>
+      <w:r>
+        <w:rPr>
+          <w:b w:val="false"/>
+          <w:bCs w:val="false"/>
+          <w:i w:val="false"/>
+          <w:iCs w:val="false"/>
+        </w:rPr>
+        <w:t>Spielleiter beendet Nachtphase – Tagphase beginnt</w:t>
+      </w:r>
+    </w:p>
+    <w:p>
+      <w:pPr>
+        <w:pStyle w:val="Normal"/>
+        <w:numPr>
+          <w:ilvl w:val="0"/>
+          <w:numId w:val="1"/>
+        </w:numPr>
+        <w:spacing w:lineRule="auto" w:line="259" w:before="0" w:after="158"/>
+        <w:contextualSpacing/>
+        <w:rPr>
+          <w:b w:val="false"/>
+          <w:bCs w:val="false"/>
+          <w:i w:val="false"/>
+          <w:iCs w:val="false"/>
+        </w:rPr>
+      </w:pPr>
+      <w:bookmarkStart w:id="0" w:name="__DdeLink__76_548589489"/>
+      <w:bookmarkEnd w:id="0"/>
+      <w:r>
+        <w:rPr>
+          <w:b w:val="false"/>
+          <w:bCs w:val="false"/>
+          <w:i w:val="false"/>
+          <w:iCs w:val="false"/>
+        </w:rPr>
+        <w:t>Getötete Spieler werden verkündet und angezeigt (evtl. mit Rolle/Fraktion)</w:t>
+      </w:r>
+    </w:p>
+    <w:p>
+      <w:pPr>
+        <w:pStyle w:val="Normal"/>
+        <w:numPr>
+          <w:ilvl w:val="0"/>
+          <w:numId w:val="1"/>
+        </w:numPr>
+        <w:spacing w:lineRule="auto" w:line="259" w:before="0" w:after="158"/>
+        <w:contextualSpacing/>
+        <w:rPr>
+          <w:b w:val="false"/>
+          <w:bCs w:val="false"/>
+          <w:i w:val="false"/>
+          <w:iCs w:val="false"/>
+        </w:rPr>
+      </w:pPr>
+      <w:r>
+        <w:rPr>
+          <w:b w:val="false"/>
+          <w:bCs w:val="false"/>
+          <w:i w:val="false"/>
+          <w:iCs w:val="false"/>
+        </w:rPr>
+        <w:t>tägliche Diskussion beginnt</w:t>
+      </w:r>
+    </w:p>
+    <w:p>
+      <w:pPr>
+        <w:pStyle w:val="Normal"/>
+        <w:numPr>
+          <w:ilvl w:val="0"/>
+          <w:numId w:val="1"/>
+        </w:numPr>
+        <w:spacing w:lineRule="auto" w:line="259" w:before="0" w:after="158"/>
+        <w:contextualSpacing/>
+        <w:rPr>
+          <w:b w:val="false"/>
+          <w:bCs w:val="false"/>
+          <w:i w:val="false"/>
+          <w:iCs w:val="false"/>
+        </w:rPr>
+      </w:pPr>
+      <w:r>
+        <w:rPr>
+          <w:b w:val="false"/>
+          <w:bCs w:val="false"/>
+          <w:i w:val="false"/>
+          <w:iCs w:val="false"/>
+        </w:rPr>
+        <w:t>Abstimmung erfolgt via App</w:t>
+      </w:r>
+    </w:p>
+    <w:p>
+      <w:pPr>
+        <w:pStyle w:val="Normal"/>
+        <w:numPr>
+          <w:ilvl w:val="0"/>
+          <w:numId w:val="1"/>
+        </w:numPr>
+        <w:spacing w:lineRule="auto" w:line="259" w:before="0" w:after="158"/>
+        <w:contextualSpacing/>
+        <w:rPr>
+          <w:b w:val="false"/>
+          <w:bCs w:val="false"/>
+          <w:i w:val="false"/>
+          <w:iCs w:val="false"/>
+        </w:rPr>
+      </w:pPr>
+      <w:r>
+        <w:rPr>
+          <w:b w:val="false"/>
+          <w:bCs w:val="false"/>
+          <w:i w:val="false"/>
+          <w:iCs w:val="false"/>
+        </w:rPr>
+        <w:t>Getötete Spieler werden verkündet und angezeigt (evtl. mit Rolle/Fraktion)</w:t>
+      </w:r>
+    </w:p>
+    <w:p>
+      <w:pPr>
+        <w:pStyle w:val="Normal"/>
+        <w:pageBreakBefore/>
+        <w:rPr/>
+      </w:pPr>
+      <w:r>
+        <w:rPr/>
       </w:r>
     </w:p>
     <w:tbl>
       <w:tblPr>
         <w:jc w:val="left"/>
-        <w:tblInd w:w="0" w:type="dxa"/>
+        <w:tblInd w:w="-5" w:type="dxa"/>
         <w:tblBorders>
           <w:top w:val="single" w:sz="4" w:space="0" w:color="00000A"/>
           <w:left w:val="single" w:sz="4" w:space="0" w:color="00000A"/>
@@ -26,13 +583,13 @@
         </w:tblBorders>
         <w:tblCellMar>
           <w:top w:w="0" w:type="dxa"/>
-          <w:left w:w="108" w:type="dxa"/>
+          <w:left w:w="103" w:type="dxa"/>
           <w:bottom w:w="0" w:type="dxa"/>
           <w:right w:w="108" w:type="dxa"/>
         </w:tblCellMar>
       </w:tblPr>
       <w:tblGrid>
-        <w:gridCol w:w="4531"/>
+        <w:gridCol w:w="4530"/>
         <w:gridCol w:w="4530"/>
       </w:tblGrid>
       <w:tr>
@@ -41,7 +598,7 @@
         </w:trPr>
         <w:tc>
           <w:tcPr>
-            <w:tcW w:w="4531" w:type="dxa"/>
+            <w:tcW w:w="4530" w:type="dxa"/>
             <w:tcBorders>
               <w:top w:val="single" w:sz="4" w:space="0" w:color="00000A"/>
               <w:left w:val="single" w:sz="4" w:space="0" w:color="00000A"/>
@@ -50,9 +607,9 @@
               <w:right w:val="single" w:sz="4" w:space="0" w:color="00000A"/>
               <w:insideV w:val="single" w:sz="4" w:space="0" w:color="00000A"/>
             </w:tcBorders>
-            <w:shd w:fill="auto" w:val="clear"/>
+            <w:shd w:fill="FFFFFF" w:val="clear"/>
             <w:tcMar>
-              <w:left w:w="108" w:type="dxa"/>
+              <w:left w:w="103" w:type="dxa"/>
             </w:tcMar>
           </w:tcPr>
           <w:p>
@@ -89,9 +646,9 @@
               <w:right w:val="single" w:sz="4" w:space="0" w:color="00000A"/>
               <w:insideV w:val="single" w:sz="4" w:space="0" w:color="00000A"/>
             </w:tcBorders>
-            <w:shd w:fill="auto" w:val="clear"/>
+            <w:shd w:fill="FFFFFF" w:val="clear"/>
             <w:tcMar>
-              <w:left w:w="108" w:type="dxa"/>
+              <w:left w:w="103" w:type="dxa"/>
             </w:tcMar>
           </w:tcPr>
           <w:p>
@@ -124,7 +681,7 @@
         </w:trPr>
         <w:tc>
           <w:tcPr>
-            <w:tcW w:w="4531" w:type="dxa"/>
+            <w:tcW w:w="4530" w:type="dxa"/>
             <w:tcBorders>
               <w:top w:val="nil"/>
               <w:left w:val="single" w:sz="4" w:space="0" w:color="00000A"/>
@@ -133,9 +690,9 @@
               <w:right w:val="single" w:sz="4" w:space="0" w:color="00000A"/>
               <w:insideV w:val="single" w:sz="4" w:space="0" w:color="00000A"/>
             </w:tcBorders>
-            <w:shd w:fill="auto" w:val="clear"/>
+            <w:shd w:fill="FFFFFF" w:val="clear"/>
             <w:tcMar>
-              <w:left w:w="108" w:type="dxa"/>
+              <w:left w:w="103" w:type="dxa"/>
             </w:tcMar>
           </w:tcPr>
           <w:p>
@@ -157,11 +714,7 @@
             </w:pPr>
             <w:r>
               <w:rPr/>
-              <w:t xml:space="preserve">- </w:t>
-            </w:r>
-            <w:r>
-              <w:rPr/>
-              <w:t>einer erstellt das Spiel, andere treten bei (max. Spielerzahl festlegen)</w:t>
+              <w:t>- einer erstellt das Spiel, andere treten bei (max. Spielerzahl festlegen)</w:t>
             </w:r>
           </w:p>
         </w:tc>
@@ -176,9 +729,9 @@
               <w:right w:val="single" w:sz="4" w:space="0" w:color="00000A"/>
               <w:insideV w:val="single" w:sz="4" w:space="0" w:color="00000A"/>
             </w:tcBorders>
-            <w:shd w:fill="auto" w:val="clear"/>
+            <w:shd w:fill="FFFFFF" w:val="clear"/>
             <w:tcMar>
-              <w:left w:w="108" w:type="dxa"/>
+              <w:left w:w="103" w:type="dxa"/>
             </w:tcMar>
           </w:tcPr>
           <w:p>
@@ -200,7 +753,7 @@
         </w:trPr>
         <w:tc>
           <w:tcPr>
-            <w:tcW w:w="4531" w:type="dxa"/>
+            <w:tcW w:w="4530" w:type="dxa"/>
             <w:tcBorders>
               <w:top w:val="single" w:sz="4" w:space="0" w:color="00000A"/>
               <w:left w:val="single" w:sz="4" w:space="0" w:color="00000A"/>
@@ -209,9 +762,9 @@
               <w:right w:val="single" w:sz="4" w:space="0" w:color="00000A"/>
               <w:insideV w:val="single" w:sz="4" w:space="0" w:color="00000A"/>
             </w:tcBorders>
-            <w:shd w:fill="auto" w:val="clear"/>
+            <w:shd w:fill="FFFFFF" w:val="clear"/>
             <w:tcMar>
-              <w:left w:w="108" w:type="dxa"/>
+              <w:left w:w="103" w:type="dxa"/>
             </w:tcMar>
           </w:tcPr>
           <w:p>
@@ -237,9 +790,9 @@
               <w:right w:val="single" w:sz="4" w:space="0" w:color="00000A"/>
               <w:insideV w:val="single" w:sz="4" w:space="0" w:color="00000A"/>
             </w:tcBorders>
-            <w:shd w:fill="auto" w:val="clear"/>
+            <w:shd w:fill="FFFFFF" w:val="clear"/>
             <w:tcMar>
-              <w:left w:w="108" w:type="dxa"/>
+              <w:left w:w="103" w:type="dxa"/>
             </w:tcMar>
           </w:tcPr>
           <w:p>
@@ -260,7 +813,7 @@
         </w:trPr>
         <w:tc>
           <w:tcPr>
-            <w:tcW w:w="4531" w:type="dxa"/>
+            <w:tcW w:w="4530" w:type="dxa"/>
             <w:tcBorders>
               <w:top w:val="single" w:sz="4" w:space="0" w:color="00000A"/>
               <w:left w:val="single" w:sz="4" w:space="0" w:color="00000A"/>
@@ -269,9 +822,9 @@
               <w:right w:val="single" w:sz="4" w:space="0" w:color="00000A"/>
               <w:insideV w:val="single" w:sz="4" w:space="0" w:color="00000A"/>
             </w:tcBorders>
-            <w:shd w:fill="auto" w:val="clear"/>
+            <w:shd w:fill="FFFFFF" w:val="clear"/>
             <w:tcMar>
-              <w:left w:w="108" w:type="dxa"/>
+              <w:left w:w="103" w:type="dxa"/>
             </w:tcMar>
           </w:tcPr>
           <w:p>
@@ -293,11 +846,7 @@
             </w:pPr>
             <w:r>
               <w:rPr/>
-              <w:t xml:space="preserve">- </w:t>
-            </w:r>
-            <w:r>
-              <w:rPr/>
-              <w:t>anzeigbar in Form von Text für jede Rolle</w:t>
+              <w:t>- anzeigbar in Form von Text für jede Rolle</w:t>
             </w:r>
           </w:p>
         </w:tc>
@@ -312,9 +861,9 @@
               <w:right w:val="single" w:sz="4" w:space="0" w:color="00000A"/>
               <w:insideV w:val="single" w:sz="4" w:space="0" w:color="00000A"/>
             </w:tcBorders>
-            <w:shd w:fill="auto" w:val="clear"/>
+            <w:shd w:fill="FFFFFF" w:val="clear"/>
             <w:tcMar>
-              <w:left w:w="108" w:type="dxa"/>
+              <w:left w:w="103" w:type="dxa"/>
             </w:tcMar>
           </w:tcPr>
           <w:p>
@@ -335,7 +884,7 @@
         </w:trPr>
         <w:tc>
           <w:tcPr>
-            <w:tcW w:w="4531" w:type="dxa"/>
+            <w:tcW w:w="4530" w:type="dxa"/>
             <w:tcBorders>
               <w:top w:val="single" w:sz="4" w:space="0" w:color="00000A"/>
               <w:left w:val="single" w:sz="4" w:space="0" w:color="00000A"/>
@@ -344,9 +893,9 @@
               <w:right w:val="single" w:sz="4" w:space="0" w:color="00000A"/>
               <w:insideV w:val="single" w:sz="4" w:space="0" w:color="00000A"/>
             </w:tcBorders>
-            <w:shd w:fill="auto" w:val="clear"/>
+            <w:shd w:fill="FFFFFF" w:val="clear"/>
             <w:tcMar>
-              <w:left w:w="108" w:type="dxa"/>
+              <w:left w:w="103" w:type="dxa"/>
             </w:tcMar>
           </w:tcPr>
           <w:p>
@@ -388,9 +937,9 @@
               <w:right w:val="single" w:sz="4" w:space="0" w:color="00000A"/>
               <w:insideV w:val="single" w:sz="4" w:space="0" w:color="00000A"/>
             </w:tcBorders>
-            <w:shd w:fill="auto" w:val="clear"/>
+            <w:shd w:fill="FFFFFF" w:val="clear"/>
             <w:tcMar>
-              <w:left w:w="108" w:type="dxa"/>
+              <w:left w:w="103" w:type="dxa"/>
             </w:tcMar>
           </w:tcPr>
           <w:p>
@@ -411,7 +960,7 @@
         </w:trPr>
         <w:tc>
           <w:tcPr>
-            <w:tcW w:w="4531" w:type="dxa"/>
+            <w:tcW w:w="4530" w:type="dxa"/>
             <w:tcBorders>
               <w:top w:val="single" w:sz="4" w:space="0" w:color="00000A"/>
               <w:left w:val="single" w:sz="4" w:space="0" w:color="00000A"/>
@@ -420,9 +969,9 @@
               <w:right w:val="single" w:sz="4" w:space="0" w:color="00000A"/>
               <w:insideV w:val="single" w:sz="4" w:space="0" w:color="00000A"/>
             </w:tcBorders>
-            <w:shd w:fill="auto" w:val="clear"/>
+            <w:shd w:fill="FFFFFF" w:val="clear"/>
             <w:tcMar>
-              <w:left w:w="108" w:type="dxa"/>
+              <w:left w:w="103" w:type="dxa"/>
             </w:tcMar>
           </w:tcPr>
           <w:p>
@@ -439,11 +988,7 @@
               <w:br/>
               <w:t xml:space="preserve">- über Verdächtige unbemerkt austauschen </w:t>
               <w:br/>
-              <w:t xml:space="preserve">- </w:t>
-            </w:r>
-            <w:r>
-              <w:rPr/>
-              <w:t>Notizen schreiben und für andere zugänglich machen</w:t>
+              <w:t>- Notizen schreiben und für andere zugänglich machen</w:t>
             </w:r>
           </w:p>
         </w:tc>
@@ -458,9 +1003,9 @@
               <w:right w:val="single" w:sz="4" w:space="0" w:color="00000A"/>
               <w:insideV w:val="single" w:sz="4" w:space="0" w:color="00000A"/>
             </w:tcBorders>
-            <w:shd w:fill="auto" w:val="clear"/>
+            <w:shd w:fill="FFFFFF" w:val="clear"/>
             <w:tcMar>
-              <w:left w:w="108" w:type="dxa"/>
+              <w:left w:w="103" w:type="dxa"/>
             </w:tcMar>
           </w:tcPr>
           <w:p>
@@ -481,7 +1026,7 @@
         </w:trPr>
         <w:tc>
           <w:tcPr>
-            <w:tcW w:w="4531" w:type="dxa"/>
+            <w:tcW w:w="4530" w:type="dxa"/>
             <w:tcBorders>
               <w:top w:val="single" w:sz="4" w:space="0" w:color="00000A"/>
               <w:left w:val="single" w:sz="4" w:space="0" w:color="00000A"/>
@@ -490,9 +1035,9 @@
               <w:right w:val="single" w:sz="4" w:space="0" w:color="00000A"/>
               <w:insideV w:val="single" w:sz="4" w:space="0" w:color="00000A"/>
             </w:tcBorders>
-            <w:shd w:fill="auto" w:val="clear"/>
+            <w:shd w:fill="FFFFFF" w:val="clear"/>
             <w:tcMar>
-              <w:left w:w="108" w:type="dxa"/>
+              <w:left w:w="103" w:type="dxa"/>
             </w:tcMar>
           </w:tcPr>
           <w:p>
@@ -551,9 +1096,9 @@
               <w:right w:val="single" w:sz="4" w:space="0" w:color="00000A"/>
               <w:insideV w:val="single" w:sz="4" w:space="0" w:color="00000A"/>
             </w:tcBorders>
-            <w:shd w:fill="auto" w:val="clear"/>
+            <w:shd w:fill="FFFFFF" w:val="clear"/>
             <w:tcMar>
-              <w:left w:w="108" w:type="dxa"/>
+              <w:left w:w="103" w:type="dxa"/>
             </w:tcMar>
           </w:tcPr>
           <w:p>
@@ -574,7 +1119,7 @@
         </w:trPr>
         <w:tc>
           <w:tcPr>
-            <w:tcW w:w="4531" w:type="dxa"/>
+            <w:tcW w:w="4530" w:type="dxa"/>
             <w:tcBorders>
               <w:top w:val="single" w:sz="4" w:space="0" w:color="00000A"/>
               <w:left w:val="single" w:sz="4" w:space="0" w:color="00000A"/>
@@ -583,9 +1128,9 @@
               <w:right w:val="single" w:sz="4" w:space="0" w:color="00000A"/>
               <w:insideV w:val="single" w:sz="4" w:space="0" w:color="00000A"/>
             </w:tcBorders>
-            <w:shd w:fill="auto" w:val="clear"/>
+            <w:shd w:fill="FFFFFF" w:val="clear"/>
             <w:tcMar>
-              <w:left w:w="108" w:type="dxa"/>
+              <w:left w:w="103" w:type="dxa"/>
             </w:tcMar>
           </w:tcPr>
           <w:p>
@@ -633,9 +1178,9 @@
               <w:right w:val="single" w:sz="4" w:space="0" w:color="00000A"/>
               <w:insideV w:val="single" w:sz="4" w:space="0" w:color="00000A"/>
             </w:tcBorders>
-            <w:shd w:fill="auto" w:val="clear"/>
+            <w:shd w:fill="FFFFFF" w:val="clear"/>
             <w:tcMar>
-              <w:left w:w="108" w:type="dxa"/>
+              <w:left w:w="103" w:type="dxa"/>
             </w:tcMar>
           </w:tcPr>
           <w:p>
@@ -656,7 +1201,7 @@
         </w:trPr>
         <w:tc>
           <w:tcPr>
-            <w:tcW w:w="4531" w:type="dxa"/>
+            <w:tcW w:w="4530" w:type="dxa"/>
             <w:tcBorders>
               <w:top w:val="nil"/>
               <w:left w:val="single" w:sz="4" w:space="0" w:color="00000A"/>
@@ -665,9 +1210,9 @@
               <w:right w:val="single" w:sz="4" w:space="0" w:color="00000A"/>
               <w:insideV w:val="single" w:sz="4" w:space="0" w:color="00000A"/>
             </w:tcBorders>
-            <w:shd w:fill="auto" w:val="clear"/>
+            <w:shd w:fill="FFFFFF" w:val="clear"/>
             <w:tcMar>
-              <w:left w:w="108" w:type="dxa"/>
+              <w:left w:w="103" w:type="dxa"/>
             </w:tcMar>
           </w:tcPr>
           <w:p>
@@ -700,11 +1245,7 @@
             </w:pPr>
             <w:r>
               <w:rPr/>
-              <w:t xml:space="preserve">- </w:t>
-            </w:r>
-            <w:r>
-              <w:rPr/>
-              <w:t>zeitliche Begrenzung der Phase</w:t>
+              <w:t>- zeitliche Begrenzung der Phase</w:t>
             </w:r>
           </w:p>
         </w:tc>
@@ -719,9 +1260,9 @@
               <w:right w:val="single" w:sz="4" w:space="0" w:color="00000A"/>
               <w:insideV w:val="single" w:sz="4" w:space="0" w:color="00000A"/>
             </w:tcBorders>
-            <w:shd w:fill="auto" w:val="clear"/>
+            <w:shd w:fill="FFFFFF" w:val="clear"/>
             <w:tcMar>
-              <w:left w:w="108" w:type="dxa"/>
+              <w:left w:w="103" w:type="dxa"/>
             </w:tcMar>
           </w:tcPr>
           <w:p>
@@ -740,6 +1281,11 @@
     <w:p>
       <w:pPr>
         <w:pStyle w:val="Normal"/>
+        <w:widowControl/>
+        <w:suppressAutoHyphens w:val="true"/>
+        <w:bidi w:val="0"/>
+        <w:spacing w:lineRule="auto" w:line="259" w:before="0" w:after="160"/>
+        <w:jc w:val="left"/>
         <w:rPr/>
       </w:pPr>
       <w:r>
@@ -757,6 +1303,273 @@
     </w:sectPr>
   </w:body>
 </w:document>
+</file>
+
+<file path=word/numbering.xml><?xml version="1.0" encoding="utf-8"?>
+<w:numbering xmlns:w="http://schemas.openxmlformats.org/wordprocessingml/2006/main" xmlns:o="urn:schemas-microsoft-com:office:office" xmlns:r="http://schemas.openxmlformats.org/officeDocument/2006/relationships" xmlns:v="urn:schemas-microsoft-com:vml">
+  <w:abstractNum w:abstractNumId="1">
+    <w:lvl w:ilvl="0">
+      <w:start w:val="1"/>
+      <w:numFmt w:val="bullet"/>
+      <w:lvlText w:val=""/>
+      <w:lvlJc w:val="left"/>
+      <w:pPr>
+        <w:tabs>
+          <w:tab w:val="num" w:pos="720"/>
+        </w:tabs>
+        <w:ind w:left="720" w:hanging="360"/>
+      </w:pPr>
+      <w:rPr>
+        <w:rFonts w:ascii="Symbol" w:hAnsi="Symbol" w:cs="Symbol" w:hint="default"/>
+      </w:rPr>
+    </w:lvl>
+    <w:lvl w:ilvl="1">
+      <w:start w:val="1"/>
+      <w:numFmt w:val="bullet"/>
+      <w:lvlText w:val="◦"/>
+      <w:lvlJc w:val="left"/>
+      <w:pPr>
+        <w:tabs>
+          <w:tab w:val="num" w:pos="1080"/>
+        </w:tabs>
+        <w:ind w:left="1080" w:hanging="360"/>
+      </w:pPr>
+      <w:rPr>
+        <w:rFonts w:ascii="OpenSymbol" w:hAnsi="OpenSymbol" w:cs="OpenSymbol" w:hint="default"/>
+      </w:rPr>
+    </w:lvl>
+    <w:lvl w:ilvl="2">
+      <w:start w:val="1"/>
+      <w:numFmt w:val="bullet"/>
+      <w:lvlText w:val="▪"/>
+      <w:lvlJc w:val="left"/>
+      <w:pPr>
+        <w:tabs>
+          <w:tab w:val="num" w:pos="1440"/>
+        </w:tabs>
+        <w:ind w:left="1440" w:hanging="360"/>
+      </w:pPr>
+      <w:rPr>
+        <w:rFonts w:ascii="OpenSymbol" w:hAnsi="OpenSymbol" w:cs="OpenSymbol" w:hint="default"/>
+      </w:rPr>
+    </w:lvl>
+    <w:lvl w:ilvl="3">
+      <w:start w:val="1"/>
+      <w:numFmt w:val="bullet"/>
+      <w:lvlText w:val=""/>
+      <w:lvlJc w:val="left"/>
+      <w:pPr>
+        <w:tabs>
+          <w:tab w:val="num" w:pos="1800"/>
+        </w:tabs>
+        <w:ind w:left="1800" w:hanging="360"/>
+      </w:pPr>
+      <w:rPr>
+        <w:rFonts w:ascii="Symbol" w:hAnsi="Symbol" w:cs="Symbol" w:hint="default"/>
+      </w:rPr>
+    </w:lvl>
+    <w:lvl w:ilvl="4">
+      <w:start w:val="1"/>
+      <w:numFmt w:val="bullet"/>
+      <w:lvlText w:val="◦"/>
+      <w:lvlJc w:val="left"/>
+      <w:pPr>
+        <w:tabs>
+          <w:tab w:val="num" w:pos="2160"/>
+        </w:tabs>
+        <w:ind w:left="2160" w:hanging="360"/>
+      </w:pPr>
+      <w:rPr>
+        <w:rFonts w:ascii="OpenSymbol" w:hAnsi="OpenSymbol" w:cs="OpenSymbol" w:hint="default"/>
+      </w:rPr>
+    </w:lvl>
+    <w:lvl w:ilvl="5">
+      <w:start w:val="1"/>
+      <w:numFmt w:val="bullet"/>
+      <w:lvlText w:val="▪"/>
+      <w:lvlJc w:val="left"/>
+      <w:pPr>
+        <w:tabs>
+          <w:tab w:val="num" w:pos="2520"/>
+        </w:tabs>
+        <w:ind w:left="2520" w:hanging="360"/>
+      </w:pPr>
+      <w:rPr>
+        <w:rFonts w:ascii="OpenSymbol" w:hAnsi="OpenSymbol" w:cs="OpenSymbol" w:hint="default"/>
+      </w:rPr>
+    </w:lvl>
+    <w:lvl w:ilvl="6">
+      <w:start w:val="1"/>
+      <w:numFmt w:val="bullet"/>
+      <w:lvlText w:val=""/>
+      <w:lvlJc w:val="left"/>
+      <w:pPr>
+        <w:tabs>
+          <w:tab w:val="num" w:pos="2880"/>
+        </w:tabs>
+        <w:ind w:left="2880" w:hanging="360"/>
+      </w:pPr>
+      <w:rPr>
+        <w:rFonts w:ascii="Symbol" w:hAnsi="Symbol" w:cs="Symbol" w:hint="default"/>
+      </w:rPr>
+    </w:lvl>
+    <w:lvl w:ilvl="7">
+      <w:start w:val="1"/>
+      <w:numFmt w:val="bullet"/>
+      <w:lvlText w:val="◦"/>
+      <w:lvlJc w:val="left"/>
+      <w:pPr>
+        <w:tabs>
+          <w:tab w:val="num" w:pos="3240"/>
+        </w:tabs>
+        <w:ind w:left="3240" w:hanging="360"/>
+      </w:pPr>
+      <w:rPr>
+        <w:rFonts w:ascii="OpenSymbol" w:hAnsi="OpenSymbol" w:cs="OpenSymbol" w:hint="default"/>
+      </w:rPr>
+    </w:lvl>
+    <w:lvl w:ilvl="8">
+      <w:start w:val="1"/>
+      <w:numFmt w:val="bullet"/>
+      <w:lvlText w:val="▪"/>
+      <w:lvlJc w:val="left"/>
+      <w:pPr>
+        <w:tabs>
+          <w:tab w:val="num" w:pos="3600"/>
+        </w:tabs>
+        <w:ind w:left="3600" w:hanging="360"/>
+      </w:pPr>
+      <w:rPr>
+        <w:rFonts w:ascii="OpenSymbol" w:hAnsi="OpenSymbol" w:cs="OpenSymbol" w:hint="default"/>
+      </w:rPr>
+    </w:lvl>
+  </w:abstractNum>
+  <w:abstractNum w:abstractNumId="2">
+    <w:lvl w:ilvl="0">
+      <w:start w:val="1"/>
+      <w:numFmt w:val="none"/>
+      <w:suff w:val="nothing"/>
+      <w:lvlText w:val=""/>
+      <w:lvlJc w:val="left"/>
+      <w:pPr>
+        <w:tabs>
+          <w:tab w:val="num" w:pos="432"/>
+        </w:tabs>
+        <w:ind w:left="432" w:hanging="432"/>
+      </w:pPr>
+    </w:lvl>
+    <w:lvl w:ilvl="1">
+      <w:start w:val="1"/>
+      <w:numFmt w:val="none"/>
+      <w:suff w:val="nothing"/>
+      <w:lvlText w:val=""/>
+      <w:lvlJc w:val="left"/>
+      <w:pPr>
+        <w:tabs>
+          <w:tab w:val="num" w:pos="576"/>
+        </w:tabs>
+        <w:ind w:left="576" w:hanging="576"/>
+      </w:pPr>
+    </w:lvl>
+    <w:lvl w:ilvl="2">
+      <w:start w:val="1"/>
+      <w:numFmt w:val="none"/>
+      <w:suff w:val="nothing"/>
+      <w:lvlText w:val=""/>
+      <w:lvlJc w:val="left"/>
+      <w:pPr>
+        <w:tabs>
+          <w:tab w:val="num" w:pos="720"/>
+        </w:tabs>
+        <w:ind w:left="720" w:hanging="720"/>
+      </w:pPr>
+    </w:lvl>
+    <w:lvl w:ilvl="3">
+      <w:start w:val="1"/>
+      <w:numFmt w:val="none"/>
+      <w:suff w:val="nothing"/>
+      <w:lvlText w:val=""/>
+      <w:lvlJc w:val="left"/>
+      <w:pPr>
+        <w:tabs>
+          <w:tab w:val="num" w:pos="864"/>
+        </w:tabs>
+        <w:ind w:left="864" w:hanging="864"/>
+      </w:pPr>
+    </w:lvl>
+    <w:lvl w:ilvl="4">
+      <w:start w:val="1"/>
+      <w:numFmt w:val="none"/>
+      <w:suff w:val="nothing"/>
+      <w:lvlText w:val=""/>
+      <w:lvlJc w:val="left"/>
+      <w:pPr>
+        <w:tabs>
+          <w:tab w:val="num" w:pos="1008"/>
+        </w:tabs>
+        <w:ind w:left="1008" w:hanging="1008"/>
+      </w:pPr>
+    </w:lvl>
+    <w:lvl w:ilvl="5">
+      <w:start w:val="1"/>
+      <w:numFmt w:val="none"/>
+      <w:suff w:val="nothing"/>
+      <w:lvlText w:val=""/>
+      <w:lvlJc w:val="left"/>
+      <w:pPr>
+        <w:tabs>
+          <w:tab w:val="num" w:pos="1152"/>
+        </w:tabs>
+        <w:ind w:left="1152" w:hanging="1152"/>
+      </w:pPr>
+    </w:lvl>
+    <w:lvl w:ilvl="6">
+      <w:start w:val="1"/>
+      <w:numFmt w:val="none"/>
+      <w:suff w:val="nothing"/>
+      <w:lvlText w:val=""/>
+      <w:lvlJc w:val="left"/>
+      <w:pPr>
+        <w:tabs>
+          <w:tab w:val="num" w:pos="1296"/>
+        </w:tabs>
+        <w:ind w:left="1296" w:hanging="1296"/>
+      </w:pPr>
+    </w:lvl>
+    <w:lvl w:ilvl="7">
+      <w:start w:val="1"/>
+      <w:numFmt w:val="none"/>
+      <w:suff w:val="nothing"/>
+      <w:lvlText w:val=""/>
+      <w:lvlJc w:val="left"/>
+      <w:pPr>
+        <w:tabs>
+          <w:tab w:val="num" w:pos="1440"/>
+        </w:tabs>
+        <w:ind w:left="1440" w:hanging="1440"/>
+      </w:pPr>
+    </w:lvl>
+    <w:lvl w:ilvl="8">
+      <w:start w:val="1"/>
+      <w:numFmt w:val="none"/>
+      <w:suff w:val="nothing"/>
+      <w:lvlText w:val=""/>
+      <w:lvlJc w:val="left"/>
+      <w:pPr>
+        <w:tabs>
+          <w:tab w:val="num" w:pos="1584"/>
+        </w:tabs>
+        <w:ind w:left="1584" w:hanging="1584"/>
+      </w:pPr>
+    </w:lvl>
+  </w:abstractNum>
+  <w:num w:numId="1">
+    <w:abstractNumId w:val="1"/>
+  </w:num>
+  <w:num w:numId="2">
+    <w:abstractNumId w:val="2"/>
+  </w:num>
+</w:numbering>
 </file>
 
 <file path=word/styles.xml><?xml version="1.0" encoding="utf-8"?>
@@ -1161,7 +1974,7 @@
     </w:pPr>
     <w:rPr>
       <w:rFonts w:ascii="Calibri" w:hAnsi="Calibri" w:eastAsia="Droid Sans Fallback" w:cs=""/>
-      <w:color w:val="auto"/>
+      <w:color w:val="00000A"/>
       <w:sz w:val="22"/>
       <w:szCs w:val="22"/>
       <w:lang w:val="de-DE" w:eastAsia="en-US" w:bidi="ar-SA"/>
@@ -1184,6 +1997,12 @@
     <w:name w:val="ListLabel 2"/>
     <w:rPr>
       <w:rFonts w:cs="Courier New"/>
+    </w:rPr>
+  </w:style>
+  <w:style w:type="character" w:styleId="Bullets">
+    <w:name w:val="Bullets"/>
+    <w:rPr>
+      <w:rFonts w:ascii="OpenSymbol" w:hAnsi="OpenSymbol" w:eastAsia="OpenSymbol" w:cs="OpenSymbol"/>
     </w:rPr>
   </w:style>
   <w:style w:type="paragraph" w:styleId="Heading">

</xml_diff>